<commit_message>
Modified iteration plan (iteration review)
</commit_message>
<xml_diff>
--- a/Documentation/Group 11 Iteration Plan.docx
+++ b/Documentation/Group 11 Iteration Plan.docx
@@ -533,7 +533,7 @@
       <w:pPr>
         <w:numPr>
           <w:ilvl w:val="0"/>
-          <w:numId w:val="3"/>
+          <w:numId w:val="4"/>
         </w:numPr>
         <w:ind w:left="720" w:hanging="360"/>
         <w:rPr/>
@@ -549,7 +549,7 @@
       <w:pPr>
         <w:numPr>
           <w:ilvl w:val="0"/>
-          <w:numId w:val="3"/>
+          <w:numId w:val="4"/>
         </w:numPr>
         <w:ind w:left="720" w:hanging="360"/>
         <w:rPr/>
@@ -565,7 +565,7 @@
       <w:pPr>
         <w:numPr>
           <w:ilvl w:val="0"/>
-          <w:numId w:val="3"/>
+          <w:numId w:val="4"/>
         </w:numPr>
         <w:ind w:left="720" w:hanging="360"/>
         <w:rPr/>
@@ -728,7 +728,7 @@
     <w:tbl>
       <w:tblPr>
         <w:tblStyle w:val="Table2"/>
-        <w:tblW w:w="10951.0" w:type="dxa"/>
+        <w:tblW w:w="10946.0" w:type="dxa"/>
         <w:jc w:val="left"/>
         <w:tblInd w:w="-740.0" w:type="dxa"/>
         <w:tblBorders>
@@ -743,8 +743,8 @@
         <w:tblLook w:val="0000"/>
       </w:tblPr>
       <w:tblGrid>
-        <w:gridCol w:w="710"/>
-        <w:gridCol w:w="2610"/>
+        <w:gridCol w:w="720"/>
+        <w:gridCol w:w="2595"/>
         <w:gridCol w:w="2145"/>
         <w:gridCol w:w="1230"/>
         <w:gridCol w:w="1065"/>
@@ -753,8 +753,8 @@
         <w:gridCol w:w="1136"/>
         <w:tblGridChange w:id="0">
           <w:tblGrid>
-            <w:gridCol w:w="710"/>
-            <w:gridCol w:w="2610"/>
+            <w:gridCol w:w="720"/>
+            <w:gridCol w:w="2595"/>
             <w:gridCol w:w="2145"/>
             <w:gridCol w:w="1230"/>
             <w:gridCol w:w="1065"/>
@@ -1016,24 +1016,22 @@
               <w:rPr>
                 <w:rtl w:val="0"/>
               </w:rPr>
-              <w:t xml:space="preserve">Boiler plate code is initialized and present in the repo.</w:t>
-            </w:r>
-          </w:p>
-        </w:tc>
-        <w:tc>
-          <w:tcPr>
-            <w:shd w:fill="auto" w:val="clear"/>
-          </w:tcPr>
-          <w:p>
-            <w:pPr>
-              <w:widowControl w:val="1"/>
-              <w:rPr/>
-            </w:pPr>
-            <w:r>
-              <w:rPr>
-                <w:rtl w:val="0"/>
-              </w:rPr>
-              <w:t xml:space="preserve">Incomplete</w:t>
+              <w:t xml:space="preserve">Boilerplate code is initialized and present in the repo.</w:t>
+            </w:r>
+          </w:p>
+        </w:tc>
+        <w:tc>
+          <w:tcPr/>
+          <w:p>
+            <w:pPr>
+              <w:widowControl w:val="1"/>
+              <w:rPr/>
+            </w:pPr>
+            <w:r>
+              <w:rPr>
+                <w:rtl w:val="0"/>
+              </w:rPr>
+              <w:t xml:space="preserve">Complete</w:t>
             </w:r>
           </w:p>
         </w:tc>
@@ -1162,9 +1160,7 @@
           </w:p>
         </w:tc>
         <w:tc>
-          <w:tcPr>
-            <w:shd w:fill="auto" w:val="clear"/>
-          </w:tcPr>
+          <w:tcPr/>
           <w:p>
             <w:pPr>
               <w:widowControl w:val="1"/>
@@ -1219,20 +1215,22 @@
               <w:rPr>
                 <w:rtl w:val="0"/>
               </w:rPr>
-            </w:r>
-          </w:p>
-        </w:tc>
-        <w:tc>
-          <w:tcPr/>
-          <w:p>
-            <w:pPr>
-              <w:widowControl w:val="1"/>
-              <w:rPr/>
-            </w:pPr>
-            <w:r>
-              <w:rPr>
-                <w:rtl w:val="0"/>
-              </w:rPr>
+              <w:t xml:space="preserve">-</w:t>
+            </w:r>
+          </w:p>
+        </w:tc>
+        <w:tc>
+          <w:tcPr/>
+          <w:p>
+            <w:pPr>
+              <w:widowControl w:val="1"/>
+              <w:rPr/>
+            </w:pPr>
+            <w:r>
+              <w:rPr>
+                <w:rtl w:val="0"/>
+              </w:rPr>
+              <w:t xml:space="preserve">0</w:t>
             </w:r>
           </w:p>
         </w:tc>
@@ -1289,19 +1287,17 @@
           </w:p>
         </w:tc>
         <w:tc>
-          <w:tcPr>
-            <w:shd w:fill="auto" w:val="clear"/>
-          </w:tcPr>
-          <w:p>
-            <w:pPr>
-              <w:widowControl w:val="1"/>
-              <w:rPr/>
-            </w:pPr>
-            <w:r>
-              <w:rPr>
-                <w:rtl w:val="0"/>
-              </w:rPr>
-              <w:t xml:space="preserve">Incomplete</w:t>
+          <w:tcPr/>
+          <w:p>
+            <w:pPr>
+              <w:widowControl w:val="1"/>
+              <w:rPr/>
+            </w:pPr>
+            <w:r>
+              <w:rPr>
+                <w:rtl w:val="0"/>
+              </w:rPr>
+              <w:t xml:space="preserve">Complete</w:t>
             </w:r>
           </w:p>
         </w:tc>
@@ -1346,20 +1342,22 @@
               <w:rPr>
                 <w:rtl w:val="0"/>
               </w:rPr>
-            </w:r>
-          </w:p>
-        </w:tc>
-        <w:tc>
-          <w:tcPr/>
-          <w:p>
-            <w:pPr>
-              <w:widowControl w:val="1"/>
-              <w:rPr/>
-            </w:pPr>
-            <w:r>
-              <w:rPr>
-                <w:rtl w:val="0"/>
-              </w:rPr>
+              <w:t xml:space="preserve">2</w:t>
+            </w:r>
+          </w:p>
+        </w:tc>
+        <w:tc>
+          <w:tcPr/>
+          <w:p>
+            <w:pPr>
+              <w:widowControl w:val="1"/>
+              <w:rPr/>
+            </w:pPr>
+            <w:r>
+              <w:rPr>
+                <w:rtl w:val="0"/>
+              </w:rPr>
+              <w:t xml:space="preserve">0</w:t>
             </w:r>
           </w:p>
         </w:tc>
@@ -1416,19 +1414,17 @@
           </w:p>
         </w:tc>
         <w:tc>
-          <w:tcPr>
-            <w:shd w:fill="auto" w:val="clear"/>
-          </w:tcPr>
-          <w:p>
-            <w:pPr>
-              <w:widowControl w:val="1"/>
-              <w:rPr/>
-            </w:pPr>
-            <w:r>
-              <w:rPr>
-                <w:rtl w:val="0"/>
-              </w:rPr>
-              <w:t xml:space="preserve">Incomplete</w:t>
+          <w:tcPr/>
+          <w:p>
+            <w:pPr>
+              <w:widowControl w:val="1"/>
+              <w:rPr/>
+            </w:pPr>
+            <w:r>
+              <w:rPr>
+                <w:rtl w:val="0"/>
+              </w:rPr>
+              <w:t xml:space="preserve">Complete</w:t>
             </w:r>
           </w:p>
         </w:tc>
@@ -1473,20 +1469,22 @@
               <w:rPr>
                 <w:rtl w:val="0"/>
               </w:rPr>
-            </w:r>
-          </w:p>
-        </w:tc>
-        <w:tc>
-          <w:tcPr/>
-          <w:p>
-            <w:pPr>
-              <w:widowControl w:val="1"/>
-              <w:rPr/>
-            </w:pPr>
-            <w:r>
-              <w:rPr>
-                <w:rtl w:val="0"/>
-              </w:rPr>
+              <w:t xml:space="preserve">2</w:t>
+            </w:r>
+          </w:p>
+        </w:tc>
+        <w:tc>
+          <w:tcPr/>
+          <w:p>
+            <w:pPr>
+              <w:widowControl w:val="1"/>
+              <w:rPr/>
+            </w:pPr>
+            <w:r>
+              <w:rPr>
+                <w:rtl w:val="0"/>
+              </w:rPr>
+              <w:t xml:space="preserve">0</w:t>
             </w:r>
           </w:p>
         </w:tc>
@@ -1541,19 +1539,17 @@
           </w:p>
         </w:tc>
         <w:tc>
-          <w:tcPr>
-            <w:shd w:fill="auto" w:val="clear"/>
-          </w:tcPr>
-          <w:p>
-            <w:pPr>
-              <w:widowControl w:val="1"/>
-              <w:rPr/>
-            </w:pPr>
-            <w:r>
-              <w:rPr>
-                <w:rtl w:val="0"/>
-              </w:rPr>
-              <w:t xml:space="preserve">Incomplete</w:t>
+          <w:tcPr/>
+          <w:p>
+            <w:pPr>
+              <w:widowControl w:val="1"/>
+              <w:rPr/>
+            </w:pPr>
+            <w:r>
+              <w:rPr>
+                <w:rtl w:val="0"/>
+              </w:rPr>
+              <w:t xml:space="preserve">Complete</w:t>
             </w:r>
           </w:p>
         </w:tc>
@@ -1598,20 +1594,22 @@
               <w:rPr>
                 <w:rtl w:val="0"/>
               </w:rPr>
-            </w:r>
-          </w:p>
-        </w:tc>
-        <w:tc>
-          <w:tcPr/>
-          <w:p>
-            <w:pPr>
-              <w:widowControl w:val="1"/>
-              <w:rPr/>
-            </w:pPr>
-            <w:r>
-              <w:rPr>
-                <w:rtl w:val="0"/>
-              </w:rPr>
+              <w:t xml:space="preserve">2</w:t>
+            </w:r>
+          </w:p>
+        </w:tc>
+        <w:tc>
+          <w:tcPr/>
+          <w:p>
+            <w:pPr>
+              <w:widowControl w:val="1"/>
+              <w:rPr/>
+            </w:pPr>
+            <w:r>
+              <w:rPr>
+                <w:rtl w:val="0"/>
+              </w:rPr>
+              <w:t xml:space="preserve">0</w:t>
             </w:r>
           </w:p>
         </w:tc>
@@ -1666,19 +1664,17 @@
           </w:p>
         </w:tc>
         <w:tc>
-          <w:tcPr>
-            <w:shd w:fill="auto" w:val="clear"/>
-          </w:tcPr>
-          <w:p>
-            <w:pPr>
-              <w:widowControl w:val="1"/>
-              <w:rPr/>
-            </w:pPr>
-            <w:r>
-              <w:rPr>
-                <w:rtl w:val="0"/>
-              </w:rPr>
-              <w:t xml:space="preserve">Incomplete</w:t>
+          <w:tcPr/>
+          <w:p>
+            <w:pPr>
+              <w:widowControl w:val="1"/>
+              <w:rPr/>
+            </w:pPr>
+            <w:r>
+              <w:rPr>
+                <w:rtl w:val="0"/>
+              </w:rPr>
+              <w:t xml:space="preserve">Complete</w:t>
             </w:r>
           </w:p>
         </w:tc>
@@ -1723,20 +1719,22 @@
               <w:rPr>
                 <w:rtl w:val="0"/>
               </w:rPr>
-            </w:r>
-          </w:p>
-        </w:tc>
-        <w:tc>
-          <w:tcPr/>
-          <w:p>
-            <w:pPr>
-              <w:widowControl w:val="1"/>
-              <w:rPr/>
-            </w:pPr>
-            <w:r>
-              <w:rPr>
-                <w:rtl w:val="0"/>
-              </w:rPr>
+              <w:t xml:space="preserve">1.5</w:t>
+            </w:r>
+          </w:p>
+        </w:tc>
+        <w:tc>
+          <w:tcPr/>
+          <w:p>
+            <w:pPr>
+              <w:widowControl w:val="1"/>
+              <w:rPr/>
+            </w:pPr>
+            <w:r>
+              <w:rPr>
+                <w:rtl w:val="0"/>
+              </w:rPr>
+              <w:t xml:space="preserve">0</w:t>
             </w:r>
           </w:p>
         </w:tc>
@@ -1791,19 +1789,17 @@
           </w:p>
         </w:tc>
         <w:tc>
-          <w:tcPr>
-            <w:shd w:fill="auto" w:val="clear"/>
-          </w:tcPr>
-          <w:p>
-            <w:pPr>
-              <w:widowControl w:val="1"/>
-              <w:rPr/>
-            </w:pPr>
-            <w:r>
-              <w:rPr>
-                <w:rtl w:val="0"/>
-              </w:rPr>
-              <w:t xml:space="preserve">Incomplete</w:t>
+          <w:tcPr/>
+          <w:p>
+            <w:pPr>
+              <w:widowControl w:val="1"/>
+              <w:rPr/>
+            </w:pPr>
+            <w:r>
+              <w:rPr>
+                <w:rtl w:val="0"/>
+              </w:rPr>
+              <w:t xml:space="preserve">Complete</w:t>
             </w:r>
           </w:p>
         </w:tc>
@@ -1848,20 +1844,22 @@
               <w:rPr>
                 <w:rtl w:val="0"/>
               </w:rPr>
-            </w:r>
-          </w:p>
-        </w:tc>
-        <w:tc>
-          <w:tcPr/>
-          <w:p>
-            <w:pPr>
-              <w:widowControl w:val="1"/>
-              <w:rPr/>
-            </w:pPr>
-            <w:r>
-              <w:rPr>
-                <w:rtl w:val="0"/>
-              </w:rPr>
+              <w:t xml:space="preserve">1</w:t>
+            </w:r>
+          </w:p>
+        </w:tc>
+        <w:tc>
+          <w:tcPr/>
+          <w:p>
+            <w:pPr>
+              <w:widowControl w:val="1"/>
+              <w:rPr/>
+            </w:pPr>
+            <w:r>
+              <w:rPr>
+                <w:rtl w:val="0"/>
+              </w:rPr>
+              <w:t xml:space="preserve">0</w:t>
             </w:r>
           </w:p>
         </w:tc>
@@ -1916,19 +1914,17 @@
           </w:p>
         </w:tc>
         <w:tc>
-          <w:tcPr>
-            <w:shd w:fill="auto" w:val="clear"/>
-          </w:tcPr>
-          <w:p>
-            <w:pPr>
-              <w:widowControl w:val="1"/>
-              <w:rPr/>
-            </w:pPr>
-            <w:r>
-              <w:rPr>
-                <w:rtl w:val="0"/>
-              </w:rPr>
-              <w:t xml:space="preserve">Incomplete</w:t>
+          <w:tcPr/>
+          <w:p>
+            <w:pPr>
+              <w:widowControl w:val="1"/>
+              <w:rPr/>
+            </w:pPr>
+            <w:r>
+              <w:rPr>
+                <w:rtl w:val="0"/>
+              </w:rPr>
+              <w:t xml:space="preserve">Complete</w:t>
             </w:r>
           </w:p>
         </w:tc>
@@ -1973,20 +1969,22 @@
               <w:rPr>
                 <w:rtl w:val="0"/>
               </w:rPr>
-            </w:r>
-          </w:p>
-        </w:tc>
-        <w:tc>
-          <w:tcPr/>
-          <w:p>
-            <w:pPr>
-              <w:widowControl w:val="1"/>
-              <w:rPr/>
-            </w:pPr>
-            <w:r>
-              <w:rPr>
-                <w:rtl w:val="0"/>
-              </w:rPr>
+              <w:t xml:space="preserve">1</w:t>
+            </w:r>
+          </w:p>
+        </w:tc>
+        <w:tc>
+          <w:tcPr/>
+          <w:p>
+            <w:pPr>
+              <w:widowControl w:val="1"/>
+              <w:rPr/>
+            </w:pPr>
+            <w:r>
+              <w:rPr>
+                <w:rtl w:val="0"/>
+              </w:rPr>
+              <w:t xml:space="preserve">0</w:t>
             </w:r>
           </w:p>
         </w:tc>
@@ -2211,6 +2209,12 @@
               <w:rPr>
                 <w:rtl w:val="0"/>
               </w:rPr>
+              <w:t xml:space="preserve">Schedule overrun</w:t>
+            </w:r>
+            <w:r>
+              <w:rPr>
+                <w:rtl w:val="0"/>
+              </w:rPr>
             </w:r>
           </w:p>
         </w:tc>
@@ -2241,6 +2245,12 @@
               <w:rPr>
                 <w:rtl w:val="0"/>
               </w:rPr>
+              <w:t xml:space="preserve">Extended</w:t>
+            </w:r>
+            <w:r>
+              <w:rPr>
+                <w:rtl w:val="0"/>
+              </w:rPr>
             </w:r>
           </w:p>
         </w:tc>
@@ -2256,17 +2266,16 @@
           <w:p>
             <w:pPr>
               <w:keepLines w:val="1"/>
-              <w:pBdr>
-                <w:top w:space="0" w:sz="0" w:val="nil"/>
-                <w:left w:space="0" w:sz="0" w:val="nil"/>
-                <w:bottom w:space="0" w:sz="0" w:val="nil"/>
-                <w:right w:space="0" w:sz="0" w:val="nil"/>
-                <w:between w:space="0" w:sz="0" w:val="nil"/>
-              </w:pBdr>
               <w:rPr>
                 <w:color w:val="000000"/>
               </w:rPr>
             </w:pPr>
+            <w:r>
+              <w:rPr>
+                <w:rtl w:val="0"/>
+              </w:rPr>
+              <w:t xml:space="preserve">Due date extended to the 04/04/2021</w:t>
+            </w:r>
             <w:r>
               <w:rPr>
                 <w:rtl w:val="0"/>
@@ -2371,7 +2380,7 @@
               <w:rPr>
                 <w:rtl w:val="0"/>
               </w:rPr>
-              <w:t xml:space="preserve">Iteration In Progress</w:t>
+              <w:t xml:space="preserve">Assignment 2 Iteration 1</w:t>
             </w:r>
           </w:p>
         </w:tc>
@@ -2403,7 +2412,7 @@
               <w:rPr>
                 <w:rtl w:val="0"/>
               </w:rPr>
-              <w:t xml:space="preserve">31/03/2021</w:t>
+              <w:t xml:space="preserve">04/04/2021</w:t>
             </w:r>
           </w:p>
         </w:tc>
@@ -2435,7 +2444,7 @@
               <w:rPr>
                 <w:rtl w:val="0"/>
               </w:rPr>
-              <w:t xml:space="preserve">Jayden Hawkes, Cezanne Alamgir, Alex,  Hathaway, Jayden Aislabie</w:t>
+              <w:t xml:space="preserve">Jayden Hawkes, Alex Hathaway, Jayden Aislabie</w:t>
             </w:r>
           </w:p>
         </w:tc>
@@ -2467,7 +2476,7 @@
               <w:rPr>
                 <w:rtl w:val="0"/>
               </w:rPr>
-              <w:t xml:space="preserve">Iteration In Progress</w:t>
+              <w:t xml:space="preserve">Iteration Complete</w:t>
             </w:r>
           </w:p>
         </w:tc>
@@ -2475,37 +2484,6 @@
     </w:tbl>
     <w:p>
       <w:pPr>
-        <w:rPr/>
-      </w:pPr>
-      <w:r>
-        <w:rPr>
-          <w:rtl w:val="0"/>
-        </w:rPr>
-      </w:r>
-    </w:p>
-    <w:p>
-      <w:pPr>
-        <w:pStyle w:val="Heading2"/>
-        <w:numPr>
-          <w:ilvl w:val="0"/>
-          <w:numId w:val="4"/>
-        </w:numPr>
-        <w:ind w:left="720" w:hanging="360"/>
-        <w:rPr/>
-      </w:pPr>
-      <w:r>
-        <w:rPr>
-          <w:rtl w:val="0"/>
-        </w:rPr>
-        <w:t xml:space="preserve">Assessment against objectives</w:t>
-      </w:r>
-    </w:p>
-    <w:p>
-      <w:pPr>
-        <w:numPr>
-          <w:ilvl w:val="0"/>
-          <w:numId w:val="6"/>
-        </w:numPr>
         <w:pBdr>
           <w:top w:space="0" w:sz="0" w:val="nil"/>
           <w:left w:space="0" w:sz="0" w:val="nil"/>
@@ -2513,14 +2491,13 @@
           <w:right w:space="0" w:sz="0" w:val="nil"/>
           <w:between w:space="0" w:sz="0" w:val="nil"/>
         </w:pBdr>
-        <w:ind w:left="1440" w:hanging="360"/>
+        <w:ind w:left="0" w:firstLine="0"/>
         <w:rPr/>
       </w:pPr>
       <w:r>
         <w:rPr>
           <w:rtl w:val="0"/>
         </w:rPr>
-        <w:t xml:space="preserve">TBD</w:t>
       </w:r>
     </w:p>
     <w:p>
@@ -2528,7 +2505,7 @@
         <w:pStyle w:val="Heading2"/>
         <w:numPr>
           <w:ilvl w:val="0"/>
-          <w:numId w:val="2"/>
+          <w:numId w:val="3"/>
         </w:numPr>
         <w:ind w:left="720" w:hanging="360"/>
         <w:rPr/>
@@ -2538,82 +2515,6 @@
           <w:rtl w:val="0"/>
         </w:rPr>
         <w:t xml:space="preserve">Work Items: Planned compared to actually completed</w:t>
-      </w:r>
-    </w:p>
-    <w:p>
-      <w:pPr>
-        <w:numPr>
-          <w:ilvl w:val="0"/>
-          <w:numId w:val="5"/>
-        </w:numPr>
-        <w:pBdr>
-          <w:top w:space="0" w:sz="0" w:val="nil"/>
-          <w:left w:space="0" w:sz="0" w:val="nil"/>
-          <w:bottom w:space="0" w:sz="0" w:val="nil"/>
-          <w:right w:space="0" w:sz="0" w:val="nil"/>
-          <w:between w:space="0" w:sz="0" w:val="nil"/>
-        </w:pBdr>
-        <w:ind w:left="1440" w:hanging="360"/>
-        <w:rPr/>
-      </w:pPr>
-      <w:r>
-        <w:rPr>
-          <w:rtl w:val="0"/>
-        </w:rPr>
-        <w:t xml:space="preserve">TBD</w:t>
-      </w:r>
-    </w:p>
-    <w:p>
-      <w:pPr>
-        <w:pStyle w:val="Heading2"/>
-        <w:ind w:firstLine="360"/>
-        <w:rPr/>
-      </w:pPr>
-      <w:r>
-        <w:rPr>
-          <w:rtl w:val="0"/>
-        </w:rPr>
-        <w:t xml:space="preserve">Assessment against Evaluation Criteria Test results</w:t>
-      </w:r>
-    </w:p>
-    <w:p>
-      <w:pPr>
-        <w:numPr>
-          <w:ilvl w:val="0"/>
-          <w:numId w:val="1"/>
-        </w:numPr>
-        <w:pBdr>
-          <w:top w:space="0" w:sz="0" w:val="nil"/>
-          <w:left w:space="0" w:sz="0" w:val="nil"/>
-          <w:bottom w:space="0" w:sz="0" w:val="nil"/>
-          <w:right w:space="0" w:sz="0" w:val="nil"/>
-          <w:between w:space="0" w:sz="0" w:val="nil"/>
-        </w:pBdr>
-        <w:ind w:left="1440" w:hanging="360"/>
-        <w:rPr/>
-      </w:pPr>
-      <w:r>
-        <w:rPr>
-          <w:rtl w:val="0"/>
-        </w:rPr>
-        <w:t xml:space="preserve">TBD</w:t>
-      </w:r>
-    </w:p>
-    <w:p>
-      <w:pPr>
-        <w:pStyle w:val="Heading2"/>
-        <w:numPr>
-          <w:ilvl w:val="0"/>
-          <w:numId w:val="2"/>
-        </w:numPr>
-        <w:ind w:left="720" w:hanging="360"/>
-        <w:rPr/>
-      </w:pPr>
-      <w:r>
-        <w:rPr>
-          <w:rtl w:val="0"/>
-        </w:rPr>
-        <w:t xml:space="preserve">Other concerns and deviations</w:t>
       </w:r>
     </w:p>
     <w:p>
@@ -2628,12 +2529,40 @@
         <w:rPr>
           <w:rtl w:val="0"/>
         </w:rPr>
-        <w:t xml:space="preserve">TBD</w:t>
-      </w:r>
-      <w:r>
-        <w:rPr>
-          <w:rtl w:val="0"/>
-        </w:rPr>
+        <w:t xml:space="preserve">All objectives were completed except for one.</w:t>
+      </w:r>
+    </w:p>
+    <w:p>
+      <w:pPr>
+        <w:pStyle w:val="Heading2"/>
+        <w:numPr>
+          <w:ilvl w:val="0"/>
+          <w:numId w:val="3"/>
+        </w:numPr>
+        <w:ind w:left="720" w:hanging="360"/>
+        <w:rPr/>
+      </w:pPr>
+      <w:r>
+        <w:rPr>
+          <w:rtl w:val="0"/>
+        </w:rPr>
+        <w:t xml:space="preserve">Other concerns and deviations</w:t>
+      </w:r>
+    </w:p>
+    <w:p>
+      <w:pPr>
+        <w:keepLines w:val="1"/>
+        <w:numPr>
+          <w:ilvl w:val="0"/>
+          <w:numId w:val="2"/>
+        </w:numPr>
+        <w:ind w:left="1440" w:hanging="360"/>
+      </w:pPr>
+      <w:r>
+        <w:rPr>
+          <w:rtl w:val="0"/>
+        </w:rPr>
+        <w:t xml:space="preserve">Schedule was overrun but due date was extended.</w:t>
       </w:r>
     </w:p>
     <w:sectPr>
@@ -3104,6 +3033,116 @@
       <w:lvlText w:val="●"/>
       <w:lvlJc w:val="left"/>
       <w:pPr>
+        <w:ind w:left="1440" w:hanging="360"/>
+      </w:pPr>
+      <w:rPr>
+        <w:u w:val="none"/>
+      </w:rPr>
+    </w:lvl>
+    <w:lvl w:ilvl="1">
+      <w:start w:val="1"/>
+      <w:numFmt w:val="bullet"/>
+      <w:lvlText w:val="○"/>
+      <w:lvlJc w:val="left"/>
+      <w:pPr>
+        <w:ind w:left="2160" w:hanging="360"/>
+      </w:pPr>
+      <w:rPr>
+        <w:u w:val="none"/>
+      </w:rPr>
+    </w:lvl>
+    <w:lvl w:ilvl="2">
+      <w:start w:val="1"/>
+      <w:numFmt w:val="bullet"/>
+      <w:lvlText w:val="■"/>
+      <w:lvlJc w:val="left"/>
+      <w:pPr>
+        <w:ind w:left="2880" w:hanging="360"/>
+      </w:pPr>
+      <w:rPr>
+        <w:u w:val="none"/>
+      </w:rPr>
+    </w:lvl>
+    <w:lvl w:ilvl="3">
+      <w:start w:val="1"/>
+      <w:numFmt w:val="bullet"/>
+      <w:lvlText w:val="●"/>
+      <w:lvlJc w:val="left"/>
+      <w:pPr>
+        <w:ind w:left="3600" w:hanging="360"/>
+      </w:pPr>
+      <w:rPr>
+        <w:u w:val="none"/>
+      </w:rPr>
+    </w:lvl>
+    <w:lvl w:ilvl="4">
+      <w:start w:val="1"/>
+      <w:numFmt w:val="bullet"/>
+      <w:lvlText w:val="○"/>
+      <w:lvlJc w:val="left"/>
+      <w:pPr>
+        <w:ind w:left="4320" w:hanging="360"/>
+      </w:pPr>
+      <w:rPr>
+        <w:u w:val="none"/>
+      </w:rPr>
+    </w:lvl>
+    <w:lvl w:ilvl="5">
+      <w:start w:val="1"/>
+      <w:numFmt w:val="bullet"/>
+      <w:lvlText w:val="■"/>
+      <w:lvlJc w:val="left"/>
+      <w:pPr>
+        <w:ind w:left="5040" w:hanging="360"/>
+      </w:pPr>
+      <w:rPr>
+        <w:u w:val="none"/>
+      </w:rPr>
+    </w:lvl>
+    <w:lvl w:ilvl="6">
+      <w:start w:val="1"/>
+      <w:numFmt w:val="bullet"/>
+      <w:lvlText w:val="●"/>
+      <w:lvlJc w:val="left"/>
+      <w:pPr>
+        <w:ind w:left="5760" w:hanging="360"/>
+      </w:pPr>
+      <w:rPr>
+        <w:u w:val="none"/>
+      </w:rPr>
+    </w:lvl>
+    <w:lvl w:ilvl="7">
+      <w:start w:val="1"/>
+      <w:numFmt w:val="bullet"/>
+      <w:lvlText w:val="○"/>
+      <w:lvlJc w:val="left"/>
+      <w:pPr>
+        <w:ind w:left="6480" w:hanging="360"/>
+      </w:pPr>
+      <w:rPr>
+        <w:u w:val="none"/>
+      </w:rPr>
+    </w:lvl>
+    <w:lvl w:ilvl="8">
+      <w:start w:val="1"/>
+      <w:numFmt w:val="bullet"/>
+      <w:lvlText w:val="■"/>
+      <w:lvlJc w:val="left"/>
+      <w:pPr>
+        <w:ind w:left="7200" w:hanging="360"/>
+      </w:pPr>
+      <w:rPr>
+        <w:u w:val="none"/>
+      </w:rPr>
+    </w:lvl>
+  </w:abstractNum>
+  <w:abstractNum w:abstractNumId="3">
+    <w:lvl w:ilvl="0">
+      <w:start w:val="1"/>
+      <w:numFmt w:val="bullet"/>
+      <w:lvlText w:val="●"/>
+      <w:lvlJc w:val="left"/>
+      <w:pPr>
         <w:ind w:left="720" w:hanging="360"/>
       </w:pPr>
       <w:rPr>
@@ -3207,7 +3246,7 @@
       </w:rPr>
     </w:lvl>
   </w:abstractNum>
-  <w:abstractNum w:abstractNumId="3">
+  <w:abstractNum w:abstractNumId="4">
     <w:lvl w:ilvl="0">
       <w:start w:val="1"/>
       <w:numFmt w:val="decimal"/>
@@ -3311,336 +3350,6 @@
       <w:lvlJc w:val="right"/>
       <w:pPr>
         <w:ind w:left="6480" w:hanging="360"/>
-      </w:pPr>
-      <w:rPr>
-        <w:u w:val="none"/>
-      </w:rPr>
-    </w:lvl>
-  </w:abstractNum>
-  <w:abstractNum w:abstractNumId="4">
-    <w:lvl w:ilvl="0">
-      <w:start w:val="1"/>
-      <w:numFmt w:val="bullet"/>
-      <w:lvlText w:val="●"/>
-      <w:lvlJc w:val="left"/>
-      <w:pPr>
-        <w:ind w:left="720" w:hanging="360"/>
-      </w:pPr>
-      <w:rPr>
-        <w:rFonts w:ascii="Noto Sans Symbols" w:cs="Noto Sans Symbols" w:eastAsia="Noto Sans Symbols" w:hAnsi="Noto Sans Symbols"/>
-      </w:rPr>
-    </w:lvl>
-    <w:lvl w:ilvl="1">
-      <w:start w:val="1"/>
-      <w:numFmt w:val="bullet"/>
-      <w:lvlText w:val="o"/>
-      <w:lvlJc w:val="left"/>
-      <w:pPr>
-        <w:ind w:left="1440" w:hanging="360"/>
-      </w:pPr>
-      <w:rPr>
-        <w:rFonts w:ascii="Courier New" w:cs="Courier New" w:eastAsia="Courier New" w:hAnsi="Courier New"/>
-      </w:rPr>
-    </w:lvl>
-    <w:lvl w:ilvl="2">
-      <w:start w:val="1"/>
-      <w:numFmt w:val="bullet"/>
-      <w:lvlText w:val="▪"/>
-      <w:lvlJc w:val="left"/>
-      <w:pPr>
-        <w:ind w:left="2160" w:hanging="360"/>
-      </w:pPr>
-      <w:rPr>
-        <w:rFonts w:ascii="Noto Sans Symbols" w:cs="Noto Sans Symbols" w:eastAsia="Noto Sans Symbols" w:hAnsi="Noto Sans Symbols"/>
-      </w:rPr>
-    </w:lvl>
-    <w:lvl w:ilvl="3">
-      <w:start w:val="1"/>
-      <w:numFmt w:val="bullet"/>
-      <w:lvlText w:val="●"/>
-      <w:lvlJc w:val="left"/>
-      <w:pPr>
-        <w:ind w:left="2880" w:hanging="360"/>
-      </w:pPr>
-      <w:rPr>
-        <w:rFonts w:ascii="Noto Sans Symbols" w:cs="Noto Sans Symbols" w:eastAsia="Noto Sans Symbols" w:hAnsi="Noto Sans Symbols"/>
-      </w:rPr>
-    </w:lvl>
-    <w:lvl w:ilvl="4">
-      <w:start w:val="1"/>
-      <w:numFmt w:val="bullet"/>
-      <w:lvlText w:val="o"/>
-      <w:lvlJc w:val="left"/>
-      <w:pPr>
-        <w:ind w:left="3600" w:hanging="360"/>
-      </w:pPr>
-      <w:rPr>
-        <w:rFonts w:ascii="Courier New" w:cs="Courier New" w:eastAsia="Courier New" w:hAnsi="Courier New"/>
-      </w:rPr>
-    </w:lvl>
-    <w:lvl w:ilvl="5">
-      <w:start w:val="1"/>
-      <w:numFmt w:val="bullet"/>
-      <w:lvlText w:val="▪"/>
-      <w:lvlJc w:val="left"/>
-      <w:pPr>
-        <w:ind w:left="4320" w:hanging="360"/>
-      </w:pPr>
-      <w:rPr>
-        <w:rFonts w:ascii="Noto Sans Symbols" w:cs="Noto Sans Symbols" w:eastAsia="Noto Sans Symbols" w:hAnsi="Noto Sans Symbols"/>
-      </w:rPr>
-    </w:lvl>
-    <w:lvl w:ilvl="6">
-      <w:start w:val="1"/>
-      <w:numFmt w:val="bullet"/>
-      <w:lvlText w:val="●"/>
-      <w:lvlJc w:val="left"/>
-      <w:pPr>
-        <w:ind w:left="5040" w:hanging="360"/>
-      </w:pPr>
-      <w:rPr>
-        <w:rFonts w:ascii="Noto Sans Symbols" w:cs="Noto Sans Symbols" w:eastAsia="Noto Sans Symbols" w:hAnsi="Noto Sans Symbols"/>
-      </w:rPr>
-    </w:lvl>
-    <w:lvl w:ilvl="7">
-      <w:start w:val="1"/>
-      <w:numFmt w:val="bullet"/>
-      <w:lvlText w:val="o"/>
-      <w:lvlJc w:val="left"/>
-      <w:pPr>
-        <w:ind w:left="5760" w:hanging="360"/>
-      </w:pPr>
-      <w:rPr>
-        <w:rFonts w:ascii="Courier New" w:cs="Courier New" w:eastAsia="Courier New" w:hAnsi="Courier New"/>
-      </w:rPr>
-    </w:lvl>
-    <w:lvl w:ilvl="8">
-      <w:start w:val="1"/>
-      <w:numFmt w:val="bullet"/>
-      <w:lvlText w:val="▪"/>
-      <w:lvlJc w:val="left"/>
-      <w:pPr>
-        <w:ind w:left="6480" w:hanging="360"/>
-      </w:pPr>
-      <w:rPr>
-        <w:rFonts w:ascii="Noto Sans Symbols" w:cs="Noto Sans Symbols" w:eastAsia="Noto Sans Symbols" w:hAnsi="Noto Sans Symbols"/>
-      </w:rPr>
-    </w:lvl>
-  </w:abstractNum>
-  <w:abstractNum w:abstractNumId="5">
-    <w:lvl w:ilvl="0">
-      <w:start w:val="1"/>
-      <w:numFmt w:val="bullet"/>
-      <w:lvlText w:val="●"/>
-      <w:lvlJc w:val="left"/>
-      <w:pPr>
-        <w:ind w:left="1440" w:hanging="360"/>
-      </w:pPr>
-      <w:rPr>
-        <w:u w:val="none"/>
-      </w:rPr>
-    </w:lvl>
-    <w:lvl w:ilvl="1">
-      <w:start w:val="1"/>
-      <w:numFmt w:val="bullet"/>
-      <w:lvlText w:val="○"/>
-      <w:lvlJc w:val="left"/>
-      <w:pPr>
-        <w:ind w:left="2160" w:hanging="360"/>
-      </w:pPr>
-      <w:rPr>
-        <w:u w:val="none"/>
-      </w:rPr>
-    </w:lvl>
-    <w:lvl w:ilvl="2">
-      <w:start w:val="1"/>
-      <w:numFmt w:val="bullet"/>
-      <w:lvlText w:val="■"/>
-      <w:lvlJc w:val="left"/>
-      <w:pPr>
-        <w:ind w:left="2880" w:hanging="360"/>
-      </w:pPr>
-      <w:rPr>
-        <w:u w:val="none"/>
-      </w:rPr>
-    </w:lvl>
-    <w:lvl w:ilvl="3">
-      <w:start w:val="1"/>
-      <w:numFmt w:val="bullet"/>
-      <w:lvlText w:val="●"/>
-      <w:lvlJc w:val="left"/>
-      <w:pPr>
-        <w:ind w:left="3600" w:hanging="360"/>
-      </w:pPr>
-      <w:rPr>
-        <w:u w:val="none"/>
-      </w:rPr>
-    </w:lvl>
-    <w:lvl w:ilvl="4">
-      <w:start w:val="1"/>
-      <w:numFmt w:val="bullet"/>
-      <w:lvlText w:val="○"/>
-      <w:lvlJc w:val="left"/>
-      <w:pPr>
-        <w:ind w:left="4320" w:hanging="360"/>
-      </w:pPr>
-      <w:rPr>
-        <w:u w:val="none"/>
-      </w:rPr>
-    </w:lvl>
-    <w:lvl w:ilvl="5">
-      <w:start w:val="1"/>
-      <w:numFmt w:val="bullet"/>
-      <w:lvlText w:val="■"/>
-      <w:lvlJc w:val="left"/>
-      <w:pPr>
-        <w:ind w:left="5040" w:hanging="360"/>
-      </w:pPr>
-      <w:rPr>
-        <w:u w:val="none"/>
-      </w:rPr>
-    </w:lvl>
-    <w:lvl w:ilvl="6">
-      <w:start w:val="1"/>
-      <w:numFmt w:val="bullet"/>
-      <w:lvlText w:val="●"/>
-      <w:lvlJc w:val="left"/>
-      <w:pPr>
-        <w:ind w:left="5760" w:hanging="360"/>
-      </w:pPr>
-      <w:rPr>
-        <w:u w:val="none"/>
-      </w:rPr>
-    </w:lvl>
-    <w:lvl w:ilvl="7">
-      <w:start w:val="1"/>
-      <w:numFmt w:val="bullet"/>
-      <w:lvlText w:val="○"/>
-      <w:lvlJc w:val="left"/>
-      <w:pPr>
-        <w:ind w:left="6480" w:hanging="360"/>
-      </w:pPr>
-      <w:rPr>
-        <w:u w:val="none"/>
-      </w:rPr>
-    </w:lvl>
-    <w:lvl w:ilvl="8">
-      <w:start w:val="1"/>
-      <w:numFmt w:val="bullet"/>
-      <w:lvlText w:val="■"/>
-      <w:lvlJc w:val="left"/>
-      <w:pPr>
-        <w:ind w:left="7200" w:hanging="360"/>
-      </w:pPr>
-      <w:rPr>
-        <w:u w:val="none"/>
-      </w:rPr>
-    </w:lvl>
-  </w:abstractNum>
-  <w:abstractNum w:abstractNumId="6">
-    <w:lvl w:ilvl="0">
-      <w:start w:val="1"/>
-      <w:numFmt w:val="bullet"/>
-      <w:lvlText w:val="●"/>
-      <w:lvlJc w:val="left"/>
-      <w:pPr>
-        <w:ind w:left="1440" w:hanging="360"/>
-      </w:pPr>
-      <w:rPr>
-        <w:u w:val="none"/>
-      </w:rPr>
-    </w:lvl>
-    <w:lvl w:ilvl="1">
-      <w:start w:val="1"/>
-      <w:numFmt w:val="bullet"/>
-      <w:lvlText w:val="○"/>
-      <w:lvlJc w:val="left"/>
-      <w:pPr>
-        <w:ind w:left="2160" w:hanging="360"/>
-      </w:pPr>
-      <w:rPr>
-        <w:u w:val="none"/>
-      </w:rPr>
-    </w:lvl>
-    <w:lvl w:ilvl="2">
-      <w:start w:val="1"/>
-      <w:numFmt w:val="bullet"/>
-      <w:lvlText w:val="■"/>
-      <w:lvlJc w:val="left"/>
-      <w:pPr>
-        <w:ind w:left="2880" w:hanging="360"/>
-      </w:pPr>
-      <w:rPr>
-        <w:u w:val="none"/>
-      </w:rPr>
-    </w:lvl>
-    <w:lvl w:ilvl="3">
-      <w:start w:val="1"/>
-      <w:numFmt w:val="bullet"/>
-      <w:lvlText w:val="●"/>
-      <w:lvlJc w:val="left"/>
-      <w:pPr>
-        <w:ind w:left="3600" w:hanging="360"/>
-      </w:pPr>
-      <w:rPr>
-        <w:u w:val="none"/>
-      </w:rPr>
-    </w:lvl>
-    <w:lvl w:ilvl="4">
-      <w:start w:val="1"/>
-      <w:numFmt w:val="bullet"/>
-      <w:lvlText w:val="○"/>
-      <w:lvlJc w:val="left"/>
-      <w:pPr>
-        <w:ind w:left="4320" w:hanging="360"/>
-      </w:pPr>
-      <w:rPr>
-        <w:u w:val="none"/>
-      </w:rPr>
-    </w:lvl>
-    <w:lvl w:ilvl="5">
-      <w:start w:val="1"/>
-      <w:numFmt w:val="bullet"/>
-      <w:lvlText w:val="■"/>
-      <w:lvlJc w:val="left"/>
-      <w:pPr>
-        <w:ind w:left="5040" w:hanging="360"/>
-      </w:pPr>
-      <w:rPr>
-        <w:u w:val="none"/>
-      </w:rPr>
-    </w:lvl>
-    <w:lvl w:ilvl="6">
-      <w:start w:val="1"/>
-      <w:numFmt w:val="bullet"/>
-      <w:lvlText w:val="●"/>
-      <w:lvlJc w:val="left"/>
-      <w:pPr>
-        <w:ind w:left="5760" w:hanging="360"/>
-      </w:pPr>
-      <w:rPr>
-        <w:u w:val="none"/>
-      </w:rPr>
-    </w:lvl>
-    <w:lvl w:ilvl="7">
-      <w:start w:val="1"/>
-      <w:numFmt w:val="bullet"/>
-      <w:lvlText w:val="○"/>
-      <w:lvlJc w:val="left"/>
-      <w:pPr>
-        <w:ind w:left="6480" w:hanging="360"/>
-      </w:pPr>
-      <w:rPr>
-        <w:u w:val="none"/>
-      </w:rPr>
-    </w:lvl>
-    <w:lvl w:ilvl="8">
-      <w:start w:val="1"/>
-      <w:numFmt w:val="bullet"/>
-      <w:lvlText w:val="■"/>
-      <w:lvlJc w:val="left"/>
-      <w:pPr>
-        <w:ind w:left="7200" w:hanging="360"/>
       </w:pPr>
       <w:rPr>
         <w:u w:val="none"/>
@@ -3659,12 +3368,6 @@
   <w:num w:numId="4">
     <w:abstractNumId w:val="4"/>
   </w:num>
-  <w:num w:numId="5">
-    <w:abstractNumId w:val="5"/>
-  </w:num>
-  <w:num w:numId="6">
-    <w:abstractNumId w:val="6"/>
-  </w:num>
 </w:numbering>
 </file>
 
@@ -3684,6 +3387,103 @@
       </w:pPr>
     </w:pPrDefault>
   </w:docDefaults>
+  <w:style w:type="paragraph" w:styleId="Normal" w:default="1">
+    <w:name w:val="normal"/>
+  </w:style>
+  <w:style w:type="table" w:styleId="TableNormal" w:default="1">
+    <w:name w:val="Table Normal"/>
+  </w:style>
+  <w:style w:type="paragraph" w:styleId="Heading1">
+    <w:name w:val="heading 1"/>
+    <w:basedOn w:val="Normal"/>
+    <w:next w:val="Normal"/>
+    <w:pPr>
+      <w:keepNext w:val="1"/>
+      <w:spacing w:after="60" w:before="120" w:lineRule="auto"/>
+    </w:pPr>
+    <w:rPr>
+      <w:b w:val="1"/>
+      <w:color w:val="0070c0"/>
+      <w:sz w:val="40"/>
+      <w:szCs w:val="40"/>
+    </w:rPr>
+  </w:style>
+  <w:style w:type="paragraph" w:styleId="Heading2">
+    <w:name w:val="heading 2"/>
+    <w:basedOn w:val="Normal"/>
+    <w:next w:val="Normal"/>
+    <w:pPr>
+      <w:keepNext w:val="1"/>
+      <w:spacing w:after="60" w:before="120" w:lineRule="auto"/>
+      <w:ind w:left="720" w:hanging="360"/>
+    </w:pPr>
+    <w:rPr>
+      <w:b w:val="1"/>
+    </w:rPr>
+  </w:style>
+  <w:style w:type="paragraph" w:styleId="Heading3">
+    <w:name w:val="heading 3"/>
+    <w:basedOn w:val="Normal"/>
+    <w:next w:val="Normal"/>
+    <w:pPr>
+      <w:keepNext w:val="1"/>
+      <w:spacing w:after="60" w:before="120" w:lineRule="auto"/>
+    </w:pPr>
+    <w:rPr>
+      <w:i w:val="1"/>
+    </w:rPr>
+  </w:style>
+  <w:style w:type="paragraph" w:styleId="Heading4">
+    <w:name w:val="heading 4"/>
+    <w:basedOn w:val="Normal"/>
+    <w:next w:val="Normal"/>
+    <w:pPr>
+      <w:keepNext w:val="1"/>
+      <w:spacing w:after="60" w:before="120" w:lineRule="auto"/>
+    </w:pPr>
+    <w:rPr/>
+  </w:style>
+  <w:style w:type="paragraph" w:styleId="Heading5">
+    <w:name w:val="heading 5"/>
+    <w:basedOn w:val="Normal"/>
+    <w:next w:val="Normal"/>
+    <w:pPr>
+      <w:spacing w:after="60" w:before="240" w:lineRule="auto"/>
+      <w:ind w:left="2880"/>
+    </w:pPr>
+    <w:rPr>
+      <w:sz w:val="22"/>
+      <w:szCs w:val="22"/>
+    </w:rPr>
+  </w:style>
+  <w:style w:type="paragraph" w:styleId="Heading6">
+    <w:name w:val="heading 6"/>
+    <w:basedOn w:val="Normal"/>
+    <w:next w:val="Normal"/>
+    <w:pPr>
+      <w:spacing w:after="60" w:before="240" w:lineRule="auto"/>
+      <w:ind w:left="2880"/>
+    </w:pPr>
+    <w:rPr>
+      <w:i w:val="1"/>
+      <w:sz w:val="22"/>
+      <w:szCs w:val="22"/>
+    </w:rPr>
+  </w:style>
+  <w:style w:type="paragraph" w:styleId="Title">
+    <w:name w:val="Title"/>
+    <w:basedOn w:val="Normal"/>
+    <w:next w:val="Normal"/>
+    <w:pPr>
+      <w:jc w:val="center"/>
+    </w:pPr>
+    <w:rPr>
+      <w:b w:val="1"/>
+      <w:color w:val="0070c0"/>
+      <w:sz w:val="36"/>
+      <w:szCs w:val="36"/>
+    </w:rPr>
+  </w:style>
   <w:style w:type="paragraph" w:styleId="Normal" w:default="1">
     <w:name w:val="normal"/>
   </w:style>
@@ -4054,6 +3854,98 @@
     <w:link w:val="Footer"/>
     <w:uiPriority w:val="99"/>
     <w:rsid w:val="0078691B"/>
+  </w:style>
+  <w:style w:type="paragraph" w:styleId="Subtitle">
+    <w:name w:val="Subtitle"/>
+    <w:basedOn w:val="Normal"/>
+    <w:next w:val="Normal"/>
+    <w:pPr>
+      <w:spacing w:after="60" w:lineRule="auto"/>
+      <w:jc w:val="center"/>
+    </w:pPr>
+    <w:rPr>
+      <w:i w:val="1"/>
+      <w:sz w:val="36"/>
+      <w:szCs w:val="36"/>
+    </w:rPr>
+  </w:style>
+  <w:style w:type="table" w:styleId="Table1">
+    <w:basedOn w:val="TableNormal"/>
+    <w:tblPr>
+      <w:tblStyleRowBandSize w:val="1"/>
+      <w:tblStyleColBandSize w:val="1"/>
+      <w:tblCellMar>
+        <w:top w:w="0.0" w:type="dxa"/>
+        <w:left w:w="115.0" w:type="dxa"/>
+        <w:bottom w:w="0.0" w:type="dxa"/>
+        <w:right w:w="115.0" w:type="dxa"/>
+      </w:tblCellMar>
+    </w:tblPr>
+  </w:style>
+  <w:style w:type="table" w:styleId="Table2">
+    <w:basedOn w:val="TableNormal"/>
+    <w:tblPr>
+      <w:tblStyleRowBandSize w:val="1"/>
+      <w:tblStyleColBandSize w:val="1"/>
+      <w:tblCellMar>
+        <w:top w:w="0.0" w:type="dxa"/>
+        <w:left w:w="115.0" w:type="dxa"/>
+        <w:bottom w:w="0.0" w:type="dxa"/>
+        <w:right w:w="115.0" w:type="dxa"/>
+      </w:tblCellMar>
+    </w:tblPr>
+  </w:style>
+  <w:style w:type="table" w:styleId="Table3">
+    <w:basedOn w:val="TableNormal"/>
+    <w:tblPr>
+      <w:tblStyleRowBandSize w:val="1"/>
+      <w:tblStyleColBandSize w:val="1"/>
+      <w:tblCellMar>
+        <w:top w:w="0.0" w:type="dxa"/>
+        <w:left w:w="115.0" w:type="dxa"/>
+        <w:bottom w:w="0.0" w:type="dxa"/>
+        <w:right w:w="115.0" w:type="dxa"/>
+      </w:tblCellMar>
+    </w:tblPr>
+  </w:style>
+  <w:style w:type="table" w:styleId="Table4">
+    <w:basedOn w:val="TableNormal"/>
+    <w:tblPr>
+      <w:tblStyleRowBandSize w:val="1"/>
+      <w:tblStyleColBandSize w:val="1"/>
+      <w:tblCellMar>
+        <w:top w:w="0.0" w:type="dxa"/>
+        <w:left w:w="115.0" w:type="dxa"/>
+        <w:bottom w:w="0.0" w:type="dxa"/>
+        <w:right w:w="115.0" w:type="dxa"/>
+      </w:tblCellMar>
+    </w:tblPr>
+  </w:style>
+  <w:style w:type="table" w:styleId="Table5">
+    <w:basedOn w:val="TableNormal"/>
+    <w:tblPr>
+      <w:tblStyleRowBandSize w:val="1"/>
+      <w:tblStyleColBandSize w:val="1"/>
+      <w:tblCellMar>
+        <w:top w:w="0.0" w:type="dxa"/>
+        <w:left w:w="115.0" w:type="dxa"/>
+        <w:bottom w:w="0.0" w:type="dxa"/>
+        <w:right w:w="115.0" w:type="dxa"/>
+      </w:tblCellMar>
+    </w:tblPr>
+  </w:style>
+  <w:style w:type="table" w:styleId="Table6">
+    <w:basedOn w:val="TableNormal"/>
+    <w:tblPr>
+      <w:tblStyleRowBandSize w:val="1"/>
+      <w:tblStyleColBandSize w:val="1"/>
+      <w:tblCellMar>
+        <w:top w:w="0.0" w:type="dxa"/>
+        <w:left w:w="115.0" w:type="dxa"/>
+        <w:bottom w:w="0.0" w:type="dxa"/>
+        <w:right w:w="115.0" w:type="dxa"/>
+      </w:tblCellMar>
+    </w:tblPr>
   </w:style>
   <w:style w:type="paragraph" w:styleId="Subtitle">
     <w:name w:val="Subtitle"/>
@@ -4472,7 +4364,7 @@
 
 <file path=customXML/item1.xml><?xml version="1.0" encoding="utf-8"?>
 <go:gDocsCustomXmlDataStorage xmlns:go="http://customooxmlschemas.google.com/" xmlns:r="http://schemas.openxmlformats.org/officeDocument/2006/relationships">
-  <go:docsCustomData xmlns:go="http://customooxmlschemas.google.com/" roundtripDataSignature="AMtx7mitRqgU/ssSj+k5SNbFvBlM+VmDOg==">AMUW2mVlgMb0ugLDuKhicFiIRJlEl9xHz5Fued3JEBy0+P7rXyPdqv7hdfCnSKmd2Zv0z8e/ipVCxaxJAFwH9IzjJ9GGtnHxxHxIrdDO7+fKPPXOwbZgyD+HVNQVoazoJrhUDwoJ9O6KcR74L8dAVzoKeiyInRlnVg==</go:docsCustomData>
+  <go:docsCustomData xmlns:go="http://customooxmlschemas.google.com/" roundtripDataSignature="AMtx7mjhdXhIRFg41scgnvv0OYhZaYhJYg==">AMUW2mVyeo6zyacKq4CU+Gcw2lHyN9EVXKSO7VsUJZEXEaPxk3eAS0gU2CPinpfJ4LjrXsdjv88WvIHrukB8sQDU50P7k8bBJd+JLzayXh3ibAnajhPhoHaArAlwSDzU3x0BVD8BHHS60U3dh193sSoyF/PEPk2xhw==</go:docsCustomData>
 </go:gDocsCustomXmlDataStorage>
 </file>
 

</xml_diff>